<commit_message>
Correcccion error en el documento
</commit_message>
<xml_diff>
--- a/juego_mesa/doc/Análisis.docx
+++ b/juego_mesa/doc/Análisis.docx
@@ -495,6 +495,14 @@
                           </w:rPr>
                           <m:t>n</m:t>
                         </m:r>
+                        <m:r>
+                          <w:rPr>
+                            <w:rFonts w:ascii="Cambria Math" w:eastAsia="Cambria Math" w:hAnsi="Cambria Math" w:cs="Cambria Math"/>
+                          </w:rPr>
+                          <m:t>-1</m:t>
+                        </m:r>
+                        <w:bookmarkStart w:id="0" w:name="_GoBack"/>
+                        <w:bookmarkEnd w:id="0"/>
                       </m:sup>
                     </m:sSup>
                     <m:r>
@@ -507,13 +515,7 @@
                       <w:rPr>
                         <w:rFonts w:ascii="Cambria Math" w:hAnsi="Cambria Math"/>
                       </w:rPr>
-                      <m:t xml:space="preserve">;  </m:t>
-                    </m:r>
-                    <m:r>
-                      <w:rPr>
-                        <w:rFonts w:ascii="Cambria Math" w:hAnsi="Cambria Math"/>
-                      </w:rPr>
-                      <m:t>n&gt;6</m:t>
+                      <m:t>;  n&gt;6</m:t>
                     </m:r>
                   </m:e>
                 </m:mr>
@@ -591,8 +593,6 @@
         </w:rPr>
         <w:t>sacar un número que permita llegar a la meta en un único intento.</w:t>
       </w:r>
-      <w:bookmarkStart w:id="0" w:name="_GoBack"/>
-      <w:bookmarkEnd w:id="0"/>
     </w:p>
     <w:sectPr>
       <w:pgSz w:w="12240" w:h="15840"/>

</xml_diff>